<commit_message>
Finished with cover figure
</commit_message>
<xml_diff>
--- a/Writing/Supplementry_Information.docx
+++ b/Writing/Supplementry_Information.docx
@@ -497,15 +497,83 @@
     </w:p>
     <w:p>
       <w:pPr>
+        <w:pStyle w:val="Infoside"/>
+        <w:rPr>
+          <w:lang w:val="en-GB"/>
+        </w:rPr>
+      </w:pPr>
+    </w:p>
+    <w:p>
+      <w:pPr>
+        <w:pStyle w:val="Infoside"/>
+        <w:rPr>
+          <w:lang w:val="en-GB"/>
+        </w:rPr>
+      </w:pPr>
+      <w:bookmarkStart w:id="12" w:name="SD_LAN_PhDNoCharacters"/>
+      <w:r>
+        <w:rPr>
+          <w:lang w:val="en-GB"/>
+        </w:rPr>
+        <w:t>Number of characters</w:t>
+      </w:r>
+      <w:bookmarkEnd w:id="12"/>
+      <w:r>
+        <w:rPr>
+          <w:lang w:val="en-GB"/>
+        </w:rPr>
+        <w:t>:</w:t>
+      </w:r>
+      <w:r>
+        <w:rPr>
+          <w:lang w:val="en-GB"/>
+        </w:rPr>
+        <w:tab/>
+      </w:r>
+      <w:r>
+        <w:rPr>
+          <w:lang w:val="en-GB"/>
+        </w:rPr>
+        <w:t>1</w:t>
+      </w:r>
+      <w:r>
+        <w:rPr>
+          <w:lang w:val="en-GB"/>
+        </w:rPr>
+        <w:t>2</w:t>
+      </w:r>
+      <w:r>
+        <w:rPr>
+          <w:lang w:val="en-GB"/>
+        </w:rPr>
+        <w:t>.</w:t>
+      </w:r>
+      <w:r>
+        <w:rPr>
+          <w:lang w:val="en-GB"/>
+        </w:rPr>
+        <w:t>604</w:t>
+      </w:r>
+    </w:p>
+    <w:p>
+      <w:pPr>
+        <w:pStyle w:val="Infoside"/>
+        <w:rPr>
+          <w:lang w:val="en-GB"/>
+        </w:rPr>
+      </w:pPr>
+    </w:p>
+    <w:p>
+      <w:pPr>
         <w:pStyle w:val="KUspecialetitel"/>
         <w:pageBreakBefore/>
       </w:pPr>
-      <w:bookmarkStart w:id="12" w:name="SD_LAN_TOC"/>
+      <w:bookmarkStart w:id="13" w:name="SD_LAN_TOC"/>
       <w:r>
         <w:lastRenderedPageBreak/>
         <w:t>Table of contents</w:t>
       </w:r>
-      <w:bookmarkEnd w:id="12"/>
+      <w:bookmarkEnd w:id="13"/>
     </w:p>
     <w:p>
       <w:pPr>
@@ -1081,18 +1149,18 @@
       <w:r>
         <w:br w:type="page"/>
       </w:r>
-      <w:bookmarkStart w:id="13" w:name="_Toc149618828"/>
+      <w:bookmarkStart w:id="14" w:name="_Toc149618828"/>
       <w:r>
         <w:lastRenderedPageBreak/>
         <w:t>Supplementary Information</w:t>
       </w:r>
-      <w:bookmarkEnd w:id="13"/>
+      <w:bookmarkEnd w:id="14"/>
     </w:p>
     <w:p>
       <w:pPr>
         <w:pStyle w:val="Heading2"/>
       </w:pPr>
-      <w:bookmarkStart w:id="14" w:name="_Toc149618829"/>
+      <w:bookmarkStart w:id="15" w:name="_Toc149618829"/>
       <w:r>
         <w:t xml:space="preserve">Literature DFT calculations on </w:t>
       </w:r>
@@ -1102,7 +1170,7 @@
       <w:r>
         <w:t>O-poisoning mechanisms</w:t>
       </w:r>
-      <w:bookmarkEnd w:id="14"/>
+      <w:bookmarkEnd w:id="15"/>
       <w:r>
         <w:t xml:space="preserve"> </w:t>
       </w:r>
@@ -1398,12 +1466,12 @@
       <w:pPr>
         <w:pStyle w:val="Heading2"/>
       </w:pPr>
-      <w:bookmarkStart w:id="15" w:name="_Toc149618830"/>
+      <w:bookmarkStart w:id="16" w:name="_Toc149618830"/>
       <w:r>
         <w:lastRenderedPageBreak/>
         <w:t>Modelling the activity of a catalytic site</w:t>
       </w:r>
-      <w:bookmarkEnd w:id="15"/>
+      <w:bookmarkEnd w:id="16"/>
     </w:p>
     <w:p>
       <w:pPr>
@@ -2933,11 +3001,11 @@
       <w:pPr>
         <w:pStyle w:val="Heading2"/>
       </w:pPr>
-      <w:bookmarkStart w:id="16" w:name="_Toc149618831"/>
+      <w:bookmarkStart w:id="17" w:name="_Toc149618831"/>
       <w:r>
         <w:t>GPAW</w:t>
       </w:r>
-      <w:bookmarkEnd w:id="16"/>
+      <w:bookmarkEnd w:id="17"/>
     </w:p>
     <w:p>
       <w:pPr>
@@ -3705,16 +3773,16 @@
           <w:lang w:val="en-US"/>
         </w:rPr>
       </w:pPr>
-      <w:bookmarkStart w:id="17" w:name="_Toc149576012"/>
-      <w:bookmarkStart w:id="18" w:name="_Toc149618832"/>
+      <w:bookmarkStart w:id="18" w:name="_Toc149576012"/>
+      <w:bookmarkStart w:id="19" w:name="_Toc149618832"/>
       <w:r>
         <w:rPr>
           <w:lang w:val="en-US"/>
         </w:rPr>
         <w:t>Periodic systems</w:t>
       </w:r>
-      <w:bookmarkEnd w:id="17"/>
       <w:bookmarkEnd w:id="18"/>
+      <w:bookmarkEnd w:id="19"/>
     </w:p>
     <w:p>
       <w:pPr>
@@ -4215,11 +4283,11 @@
       <w:pPr>
         <w:pStyle w:val="Heading2"/>
       </w:pPr>
-      <w:bookmarkStart w:id="19" w:name="_Toc149618833"/>
+      <w:bookmarkStart w:id="20" w:name="_Toc149618833"/>
       <w:r>
         <w:t>Single-sites in random mixing</w:t>
       </w:r>
-      <w:bookmarkEnd w:id="19"/>
+      <w:bookmarkEnd w:id="20"/>
     </w:p>
     <w:p>
       <w:pPr>
@@ -5338,12 +5406,12 @@
       <w:pPr>
         <w:pStyle w:val="Heading1"/>
       </w:pPr>
-      <w:bookmarkStart w:id="20" w:name="_Toc149618834"/>
+      <w:bookmarkStart w:id="21" w:name="_Toc149618834"/>
       <w:r>
         <w:lastRenderedPageBreak/>
         <w:t>References</w:t>
       </w:r>
-      <w:bookmarkEnd w:id="20"/>
+      <w:bookmarkEnd w:id="21"/>
     </w:p>
     <w:p>
       <w:pPr>
@@ -6318,14 +6386,14 @@
               <w:lang w:val="en-US"/>
             </w:rPr>
           </w:pPr>
-          <w:bookmarkStart w:id="21" w:name="SD_OFF_Line1"/>
+          <w:bookmarkStart w:id="22" w:name="SD_OFF_Line1"/>
           <w:r>
             <w:rPr>
               <w:lang w:val="en-US"/>
             </w:rPr>
             <w:t>UNIVERSITY OF COPENHAGEN</w:t>
           </w:r>
-          <w:bookmarkEnd w:id="21"/>
+          <w:bookmarkEnd w:id="22"/>
         </w:p>
         <w:p>
           <w:pPr>
@@ -6349,8 +6417,8 @@
             </w:rPr>
             <w:t xml:space="preserve"> </w:t>
           </w:r>
-          <w:bookmarkStart w:id="22" w:name="SD_OFF_Line3"/>
-          <w:bookmarkEnd w:id="22"/>
+          <w:bookmarkStart w:id="23" w:name="SD_OFF_Line3"/>
+          <w:bookmarkEnd w:id="23"/>
         </w:p>
       </w:tc>
     </w:tr>
@@ -6359,8 +6427,8 @@
     <w:pPr>
       <w:pStyle w:val="Header"/>
     </w:pPr>
-    <w:bookmarkStart w:id="23" w:name="Phd"/>
-    <w:bookmarkEnd w:id="23"/>
+    <w:bookmarkStart w:id="24" w:name="Phd"/>
+    <w:bookmarkEnd w:id="24"/>
     <w:r>
       <w:rPr>
         <w:noProof/>
@@ -22718,7 +22786,7 @@
 </file>
 
 <file path=customXml/itemProps1.xml><?xml version="1.0" encoding="utf-8"?>
-<ds:datastoreItem xmlns:ds="http://schemas.openxmlformats.org/officeDocument/2006/customXml" ds:itemID="{8EDDBFE6-E249-804F-83E8-2DB75E032C03}">
+<ds:datastoreItem xmlns:ds="http://schemas.openxmlformats.org/officeDocument/2006/customXml" ds:itemID="{1805C7D5-423C-8041-B5F5-1B97AF5B77D6}">
   <ds:schemaRefs>
     <ds:schemaRef ds:uri="http://schemas.openxmlformats.org/officeDocument/2006/bibliography"/>
   </ds:schemaRefs>

</xml_diff>